<commit_message>
add ppt presentation v1 + folder reorganization
</commit_message>
<xml_diff>
--- a/weathercheckingrpi/doc/cahier_des_charges_fonctionnel_JL_140419v1.docx
+++ b/weathercheckingrpi/doc/cahier_des_charges_fonctionnel_JL_140419v1.docx
@@ -18,17 +18,9 @@
       <w:r>
         <w:t xml:space="preserve">rojet </w:t>
       </w:r>
-      <w:proofErr w:type="gramStart"/>
-      <w:r>
-        <w:t>m</w:t>
-      </w:r>
-      <w:r>
-        <w:t>étéo</w:t>
-      </w:r>
-      <w:r>
-        <w:t>:</w:t>
-      </w:r>
-      <w:proofErr w:type="gramEnd"/>
+      <w:r>
+        <w:t>météo :</w:t>
+      </w:r>
     </w:p>
     <w:p>
       <w:pPr>
@@ -41,6 +33,8 @@
           <w:szCs w:val="28"/>
         </w:rPr>
       </w:pPr>
+      <w:bookmarkStart w:id="0" w:name="_GoBack"/>
+      <w:bookmarkEnd w:id="0"/>
     </w:p>
     <w:p>
       <w:pPr>
@@ -311,8 +305,6 @@
       <w:r>
         <w:t>le 26 Avril 2019. Deux pré-soutenances seront réalisées et serviront d’étapes de contrôle de l’avancée du projet. Cependant elles laisseront moins de temps pour le développement du programme.</w:t>
       </w:r>
-      <w:bookmarkStart w:id="0" w:name="_GoBack"/>
-      <w:bookmarkEnd w:id="0"/>
     </w:p>
     <w:p/>
     <w:p>
@@ -375,9 +367,6 @@
       <w:pPr>
         <w:pStyle w:val="Standard"/>
         <w:jc w:val="both"/>
-        <w:rPr>
-          <w:lang w:val="en-US"/>
-        </w:rPr>
       </w:pPr>
     </w:p>
     <w:sectPr>

</xml_diff>